<commit_message>
Added blank lines to 'Mall 0.3.docx' for improved formatting and readability.
</commit_message>
<xml_diff>
--- a/Mall 0.3.docx
+++ b/Mall 0.3.docx
@@ -10,16 +10,16 @@
         <mc:AlternateContent>
           <mc:Choice Requires="wps">
             <w:drawing>
-              <wp:anchor distT="45720" distB="45720" distL="114300" distR="114300" simplePos="0" relativeHeight="251663360" behindDoc="0" locked="0" layoutInCell="1" allowOverlap="1" wp14:anchorId="5A550647" wp14:editId="5BBBD26D">
+              <wp:anchor distT="45720" distB="45720" distL="114300" distR="114300" simplePos="0" relativeHeight="251663360" behindDoc="0" locked="0" layoutInCell="1" allowOverlap="1" wp14:anchorId="5A550647" wp14:editId="5062C205">
                 <wp:simplePos x="0" y="0"/>
                 <wp:positionH relativeFrom="margin">
-                  <wp:align>right</wp:align>
+                  <wp:posOffset>1457325</wp:posOffset>
                 </wp:positionH>
                 <wp:positionV relativeFrom="paragraph">
-                  <wp:posOffset>477520</wp:posOffset>
+                  <wp:posOffset>9525</wp:posOffset>
                 </wp:positionV>
-                <wp:extent cx="3985260" cy="1275715"/>
-                <wp:effectExtent l="0" t="0" r="15240" b="19685"/>
+                <wp:extent cx="4362450" cy="1755140"/>
+                <wp:effectExtent l="0" t="0" r="19050" b="16510"/>
                 <wp:wrapSquare wrapText="bothSides"/>
                 <wp:docPr id="217" name="Text Box 2"/>
                 <wp:cNvGraphicFramePr>
@@ -34,13 +34,13 @@
                       <wps:spPr bwMode="auto">
                         <a:xfrm>
                           <a:off x="0" y="0"/>
-                          <a:ext cx="3985260" cy="1276065"/>
+                          <a:ext cx="4362450" cy="1755140"/>
                         </a:xfrm>
                         <a:prstGeom prst="rect">
                           <a:avLst/>
                         </a:prstGeom>
                         <a:solidFill>
-                          <a:srgbClr val="FFFFFF"/>
+                          <a:srgbClr val="111111"/>
                         </a:solidFill>
                         <a:ln w="9525">
                           <a:solidFill>
@@ -57,12 +57,29 @@
                             <w:pPr>
                               <w:pStyle w:val="Gname"/>
                             </w:pPr>
+                          </w:p>
+                          <w:p>
+                            <w:pPr>
+                              <w:pStyle w:val="Gname"/>
+                              <w:rPr>
+                                <w:sz w:val="72"/>
+                                <w:szCs w:val="72"/>
+                              </w:rPr>
+                            </w:pPr>
                             <w:proofErr w:type="gramStart"/>
                             <w:r>
+                              <w:rPr>
+                                <w:sz w:val="72"/>
+                                <w:szCs w:val="72"/>
+                              </w:rPr>
                               <w:t>{{ name</w:t>
                             </w:r>
                             <w:proofErr w:type="gramEnd"/>
                             <w:r>
+                              <w:rPr>
+                                <w:sz w:val="72"/>
+                                <w:szCs w:val="72"/>
+                              </w:rPr>
                               <w:t xml:space="preserve"> }}</w:t>
                             </w:r>
                           </w:p>
@@ -89,19 +106,36 @@
                 <v:stroke joinstyle="miter"/>
                 <v:path gradientshapeok="t" o:connecttype="rect"/>
               </v:shapetype>
-              <v:shape id="Text Box 2" o:spid="_x0000_s1026" type="#_x0000_t202" style="position:absolute;margin-left:262.6pt;margin-top:37.6pt;width:313.8pt;height:100.45pt;z-index:251663360;visibility:visible;mso-wrap-style:square;mso-width-percent:0;mso-height-percent:0;mso-wrap-distance-left:9pt;mso-wrap-distance-top:3.6pt;mso-wrap-distance-right:9pt;mso-wrap-distance-bottom:3.6pt;mso-position-horizontal:right;mso-position-horizontal-relative:margin;mso-position-vertical:absolute;mso-position-vertical-relative:text;mso-width-percent:0;mso-height-percent:0;mso-width-relative:margin;mso-height-relative:margin;v-text-anchor:top" o:gfxdata="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">
+              <v:shape id="Text Box 2" o:spid="_x0000_s1026" type="#_x0000_t202" style="position:absolute;margin-left:114.75pt;margin-top:.75pt;width:343.5pt;height:138.2pt;z-index:251663360;visibility:visible;mso-wrap-style:square;mso-width-percent:0;mso-height-percent:0;mso-wrap-distance-left:9pt;mso-wrap-distance-top:3.6pt;mso-wrap-distance-right:9pt;mso-wrap-distance-bottom:3.6pt;mso-position-horizontal:absolute;mso-position-horizontal-relative:margin;mso-position-vertical:absolute;mso-position-vertical-relative:text;mso-width-percent:0;mso-height-percent:0;mso-width-relative:margin;mso-height-relative:margin;v-text-anchor:top" o:gfxdata="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" fillcolor="#111">
                 <v:textbox>
                   <w:txbxContent>
                     <w:p>
                       <w:pPr>
                         <w:pStyle w:val="Gname"/>
                       </w:pPr>
+                    </w:p>
+                    <w:p>
+                      <w:pPr>
+                        <w:pStyle w:val="Gname"/>
+                        <w:rPr>
+                          <w:sz w:val="72"/>
+                          <w:szCs w:val="72"/>
+                        </w:rPr>
+                      </w:pPr>
                       <w:proofErr w:type="gramStart"/>
                       <w:r>
+                        <w:rPr>
+                          <w:sz w:val="72"/>
+                          <w:szCs w:val="72"/>
+                        </w:rPr>
                         <w:t>{{ name</w:t>
                       </w:r>
                       <w:proofErr w:type="gramEnd"/>
                       <w:r>
+                        <w:rPr>
+                          <w:sz w:val="72"/>
+                          <w:szCs w:val="72"/>
+                        </w:rPr>
                         <w:t xml:space="preserve"> }}</w:t>
                       </w:r>
                     </w:p>
@@ -120,16 +154,16 @@
         <mc:AlternateContent>
           <mc:Choice Requires="wps">
             <w:drawing>
-              <wp:anchor distT="45720" distB="45720" distL="114300" distR="114300" simplePos="0" relativeHeight="251661312" behindDoc="0" locked="0" layoutInCell="1" allowOverlap="1" wp14:anchorId="4C5C729F" wp14:editId="3367D99A">
+              <wp:anchor distT="45720" distB="45720" distL="114300" distR="114300" simplePos="0" relativeHeight="251661312" behindDoc="0" locked="0" layoutInCell="1" allowOverlap="1" wp14:anchorId="4C5C729F" wp14:editId="1CF45639">
                 <wp:simplePos x="0" y="0"/>
                 <wp:positionH relativeFrom="column">
-                  <wp:posOffset>-274320</wp:posOffset>
+                  <wp:posOffset>-276225</wp:posOffset>
                 </wp:positionH>
                 <wp:positionV relativeFrom="paragraph">
-                  <wp:posOffset>7620</wp:posOffset>
+                  <wp:posOffset>9525</wp:posOffset>
                 </wp:positionV>
-                <wp:extent cx="1760220" cy="1404620"/>
-                <wp:effectExtent l="0" t="0" r="11430" b="17780"/>
+                <wp:extent cx="1600200" cy="1404620"/>
+                <wp:effectExtent l="0" t="0" r="19050" b="17780"/>
                 <wp:wrapSquare wrapText="bothSides"/>
                 <wp:docPr id="612295420" name="Text Box 2"/>
                 <wp:cNvGraphicFramePr>
@@ -144,13 +178,13 @@
                       <wps:spPr bwMode="auto">
                         <a:xfrm>
                           <a:off x="0" y="0"/>
-                          <a:ext cx="1760220" cy="1404620"/>
+                          <a:ext cx="1600200" cy="1404620"/>
                         </a:xfrm>
                         <a:prstGeom prst="rect">
                           <a:avLst/>
                         </a:prstGeom>
                         <a:solidFill>
-                          <a:srgbClr val="FFFFFF"/>
+                          <a:srgbClr val="111111"/>
                         </a:solidFill>
                         <a:ln w="9525">
                           <a:solidFill>
@@ -233,7 +267,7 @@
           </mc:Choice>
           <mc:Fallback>
             <w:pict>
-              <v:shape w14:anchorId="4C5C729F" id="_x0000_s1027" type="#_x0000_t202" style="position:absolute;margin-left:-21.6pt;margin-top:.6pt;width:138.6pt;height:110.6pt;z-index:251661312;visibility:visible;mso-wrap-style:square;mso-width-percent:0;mso-height-percent:200;mso-wrap-distance-left:9pt;mso-wrap-distance-top:3.6pt;mso-wrap-distance-right:9pt;mso-wrap-distance-bottom:3.6pt;mso-position-horizontal:absolute;mso-position-horizontal-relative:text;mso-position-vertical:absolute;mso-position-vertical-relative:text;mso-width-percent:0;mso-height-percent:200;mso-width-relative:margin;mso-height-relative:margin;v-text-anchor:top" o:gfxdata="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">
+              <v:shape w14:anchorId="4C5C729F" id="_x0000_s1027" type="#_x0000_t202" style="position:absolute;margin-left:-21.75pt;margin-top:.75pt;width:126pt;height:110.6pt;z-index:251661312;visibility:visible;mso-wrap-style:square;mso-width-percent:0;mso-height-percent:200;mso-wrap-distance-left:9pt;mso-wrap-distance-top:3.6pt;mso-wrap-distance-right:9pt;mso-wrap-distance-bottom:3.6pt;mso-position-horizontal:absolute;mso-position-horizontal-relative:text;mso-position-vertical:absolute;mso-position-vertical-relative:text;mso-width-percent:0;mso-height-percent:200;mso-width-relative:margin;mso-height-relative:margin;v-text-anchor:top" o:gfxdata="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" fillcolor="#111">
                 <v:textbox>
                   <w:txbxContent>
                     <w:p>
@@ -334,6 +368,9 @@
       <w:proofErr w:type="spellEnd"/>
     </w:p>
     <w:p>
+      <w:pPr>
+        <w:pStyle w:val="Gbody"/>
+      </w:pPr>
       <w:r>
         <w:t xml:space="preserve">{% for </w:t>
       </w:r>
@@ -400,137 +437,124 @@
     </w:p>
     <w:p>
       <w:pPr>
-        <w:rPr>
-          <w:b/>
-          <w:bCs/>
-        </w:rPr>
+        <w:pStyle w:val="GassignmentRole"/>
       </w:pPr>
       <w:proofErr w:type="gramStart"/>
       <w:r>
-        <w:rPr>
-          <w:b/>
-          <w:bCs/>
-        </w:rPr>
         <w:t xml:space="preserve">{{ </w:t>
       </w:r>
       <w:proofErr w:type="spellStart"/>
       <w:r>
-        <w:rPr>
-          <w:b/>
-          <w:bCs/>
-        </w:rPr>
         <w:t>assignment</w:t>
       </w:r>
       <w:proofErr w:type="gramEnd"/>
       <w:r>
-        <w:rPr>
-          <w:b/>
-          <w:bCs/>
-        </w:rPr>
         <w:t>.</w:t>
       </w:r>
       <w:proofErr w:type="gramStart"/>
       <w:r>
-        <w:rPr>
-          <w:b/>
-          <w:bCs/>
-        </w:rPr>
         <w:t>role</w:t>
       </w:r>
       <w:proofErr w:type="spellEnd"/>
       <w:r>
-        <w:rPr>
-          <w:b/>
-          <w:bCs/>
-        </w:rPr>
         <w:t xml:space="preserve"> }</w:t>
       </w:r>
       <w:proofErr w:type="gramEnd"/>
       <w:r>
-        <w:rPr>
-          <w:b/>
-          <w:bCs/>
-        </w:rPr>
         <w:t>}</w:t>
       </w:r>
     </w:p>
     <w:p>
       <w:proofErr w:type="gramStart"/>
       <w:r>
+        <w:rPr>
+          <w:rStyle w:val="GasgnClientChar"/>
+        </w:rPr>
         <w:t xml:space="preserve">{{ </w:t>
       </w:r>
       <w:proofErr w:type="spellStart"/>
       <w:r>
+        <w:rPr>
+          <w:rStyle w:val="GasgnClientChar"/>
+        </w:rPr>
         <w:t>assignment</w:t>
       </w:r>
       <w:proofErr w:type="gramEnd"/>
       <w:r>
+        <w:rPr>
+          <w:rStyle w:val="GasgnClientChar"/>
+        </w:rPr>
         <w:t>.</w:t>
       </w:r>
       <w:proofErr w:type="gramStart"/>
       <w:r>
+        <w:rPr>
+          <w:rStyle w:val="GasgnClientChar"/>
+        </w:rPr>
         <w:t>client</w:t>
       </w:r>
       <w:proofErr w:type="spellEnd"/>
       <w:r>
+        <w:rPr>
+          <w:rStyle w:val="GasgnClientChar"/>
+        </w:rPr>
         <w:t xml:space="preserve"> }</w:t>
       </w:r>
       <w:proofErr w:type="gramEnd"/>
       <w:r>
-        <w:t>} </w:t>
-      </w:r>
-      <w:r>
         <w:rPr>
-          <w:i/>
-          <w:iCs/>
+          <w:rStyle w:val="GasgnClientChar"/>
+        </w:rPr>
+        <w:t>}</w:t>
+      </w:r>
+      <w:r>
+        <w:t> </w:t>
+      </w:r>
+      <w:r>
+        <w:rPr>
+          <w:rStyle w:val="GasgnPeriodChar"/>
         </w:rPr>
         <w:t>(</w:t>
       </w:r>
       <w:proofErr w:type="gramStart"/>
       <w:r>
         <w:rPr>
-          <w:i/>
-          <w:iCs/>
+          <w:rStyle w:val="GasgnPeriodChar"/>
         </w:rPr>
         <w:t xml:space="preserve">{{ </w:t>
       </w:r>
       <w:proofErr w:type="spellStart"/>
       <w:r>
         <w:rPr>
-          <w:i/>
-          <w:iCs/>
+          <w:rStyle w:val="GasgnPeriodChar"/>
         </w:rPr>
         <w:t>assignment</w:t>
       </w:r>
       <w:proofErr w:type="gramEnd"/>
       <w:r>
         <w:rPr>
-          <w:i/>
-          <w:iCs/>
+          <w:rStyle w:val="GasgnPeriodChar"/>
         </w:rPr>
         <w:t>.</w:t>
       </w:r>
       <w:proofErr w:type="gramStart"/>
       <w:r>
         <w:rPr>
-          <w:i/>
-          <w:iCs/>
+          <w:rStyle w:val="GasgnPeriodChar"/>
         </w:rPr>
         <w:t>period</w:t>
       </w:r>
       <w:proofErr w:type="spellEnd"/>
       <w:r>
         <w:rPr>
-          <w:i/>
-          <w:iCs/>
+          <w:rStyle w:val="GasgnPeriodChar"/>
         </w:rPr>
         <w:t xml:space="preserve"> }</w:t>
       </w:r>
       <w:proofErr w:type="gramEnd"/>
       <w:r>
         <w:rPr>
-          <w:i/>
-          <w:iCs/>
+          <w:rStyle w:val="GasgnPeriodChar"/>
         </w:rPr>
         <w:t>})</w:t>
       </w:r>
@@ -916,6 +940,7 @@
                 <w:b/>
                 <w:bCs/>
               </w:rPr>
+              <w:lastRenderedPageBreak/>
               <w:t>Teknologier</w:t>
             </w:r>
             <w:proofErr w:type="spellEnd"/>
@@ -1020,11 +1045,7 @@
             </w:r>
             <w:proofErr w:type="gramStart"/>
             <w:r>
-              <w:t xml:space="preserve">{{ </w:t>
-            </w:r>
-            <w:r>
-              <w:lastRenderedPageBreak/>
-              <w:t>technology</w:t>
+              <w:t>{{ technology</w:t>
             </w:r>
             <w:proofErr w:type="gramEnd"/>
             <w:r>
@@ -1063,16 +1084,11 @@
           </w:tcPr>
           <w:p>
             <w:r>
-              <w:lastRenderedPageBreak/>
               <w:t xml:space="preserve">{% for method in methods %} · </w:t>
             </w:r>
             <w:proofErr w:type="gramStart"/>
             <w:r>
-              <w:t xml:space="preserve">{{ </w:t>
-            </w:r>
-            <w:r>
-              <w:lastRenderedPageBreak/>
-              <w:t>method</w:t>
+              <w:t>{{ method</w:t>
             </w:r>
             <w:proofErr w:type="gramEnd"/>
             <w:r>
@@ -1111,16 +1127,11 @@
           </w:tcPr>
           <w:p>
             <w:r>
-              <w:lastRenderedPageBreak/>
               <w:t xml:space="preserve">{% for tool in tools %} · </w:t>
             </w:r>
             <w:proofErr w:type="gramStart"/>
             <w:r>
-              <w:t xml:space="preserve">{{ </w:t>
-            </w:r>
-            <w:r>
-              <w:lastRenderedPageBreak/>
-              <w:t>tool</w:t>
+              <w:t>{{ tool</w:t>
             </w:r>
             <w:proofErr w:type="gramEnd"/>
             <w:r>
@@ -1148,7 +1159,6 @@
       </w:pPr>
       <w:proofErr w:type="spellStart"/>
       <w:r>
-        <w:lastRenderedPageBreak/>
         <w:t>Certifieringar</w:t>
       </w:r>
       <w:proofErr w:type="spellEnd"/>
@@ -3623,22 +3633,24 @@
     <w:basedOn w:val="Normal"/>
     <w:link w:val="GSectionHeaderChar"/>
     <w:qFormat/>
-    <w:rsid w:val="00C562DF"/>
+    <w:rsid w:val="004B1571"/>
     <w:rPr>
       <w:rFonts w:ascii="Safiro Medium" w:hAnsi="Safiro Medium"/>
       <w:b/>
       <w:bCs/>
+      <w:sz w:val="32"/>
     </w:rPr>
   </w:style>
   <w:style w:type="character" w:customStyle="1" w:styleId="GSectionHeaderChar">
     <w:name w:val="G_SectionHeader Char"/>
     <w:basedOn w:val="DefaultParagraphFont"/>
     <w:link w:val="GSectionHeader"/>
-    <w:rsid w:val="00C562DF"/>
+    <w:rsid w:val="004B1571"/>
     <w:rPr>
       <w:rFonts w:ascii="Safiro Medium" w:hAnsi="Safiro Medium"/>
       <w:b/>
       <w:bCs/>
+      <w:sz w:val="32"/>
     </w:rPr>
   </w:style>
   <w:style w:type="paragraph" w:customStyle="1" w:styleId="Gname">
@@ -3646,12 +3658,13 @@
     <w:basedOn w:val="Normal"/>
     <w:link w:val="GnameChar"/>
     <w:qFormat/>
-    <w:rsid w:val="00C562DF"/>
+    <w:rsid w:val="009841E7"/>
     <w:pPr>
       <w:jc w:val="center"/>
     </w:pPr>
     <w:rPr>
       <w:rFonts w:ascii="Safiro Medium" w:hAnsi="Safiro Medium"/>
+      <w:color w:val="F7F7F7"/>
       <w:sz w:val="40"/>
     </w:rPr>
   </w:style>
@@ -3659,10 +3672,93 @@
     <w:name w:val="G_name Char"/>
     <w:basedOn w:val="DefaultParagraphFont"/>
     <w:link w:val="Gname"/>
-    <w:rsid w:val="00C562DF"/>
+    <w:rsid w:val="009841E7"/>
     <w:rPr>
       <w:rFonts w:ascii="Safiro Medium" w:hAnsi="Safiro Medium"/>
+      <w:color w:val="F7F7F7"/>
       <w:sz w:val="40"/>
+    </w:rPr>
+  </w:style>
+  <w:style w:type="paragraph" w:customStyle="1" w:styleId="Gbody">
+    <w:name w:val="G_body"/>
+    <w:basedOn w:val="Normal"/>
+    <w:link w:val="GbodyChar"/>
+    <w:qFormat/>
+    <w:rsid w:val="004B1571"/>
+    <w:rPr>
+      <w:rFonts w:ascii="Roboto" w:hAnsi="Roboto"/>
+    </w:rPr>
+  </w:style>
+  <w:style w:type="character" w:customStyle="1" w:styleId="GbodyChar">
+    <w:name w:val="G_body Char"/>
+    <w:basedOn w:val="DefaultParagraphFont"/>
+    <w:link w:val="Gbody"/>
+    <w:rsid w:val="004B1571"/>
+    <w:rPr>
+      <w:rFonts w:ascii="Roboto" w:hAnsi="Roboto"/>
+    </w:rPr>
+  </w:style>
+  <w:style w:type="paragraph" w:customStyle="1" w:styleId="GassignmentRole">
+    <w:name w:val="G_assignmentRole"/>
+    <w:basedOn w:val="Normal"/>
+    <w:link w:val="GassignmentRoleChar"/>
+    <w:qFormat/>
+    <w:rsid w:val="004B1571"/>
+    <w:rPr>
+      <w:b/>
+      <w:bCs/>
+    </w:rPr>
+  </w:style>
+  <w:style w:type="character" w:customStyle="1" w:styleId="GassignmentRoleChar">
+    <w:name w:val="G_assignmentRole Char"/>
+    <w:basedOn w:val="DefaultParagraphFont"/>
+    <w:link w:val="GassignmentRole"/>
+    <w:rsid w:val="004B1571"/>
+    <w:rPr>
+      <w:b/>
+      <w:bCs/>
+    </w:rPr>
+  </w:style>
+  <w:style w:type="paragraph" w:customStyle="1" w:styleId="GasgnClient">
+    <w:name w:val="G_asgnClient"/>
+    <w:basedOn w:val="Normal"/>
+    <w:link w:val="GasgnClientChar"/>
+    <w:qFormat/>
+    <w:rsid w:val="004B1571"/>
+    <w:rPr>
+      <w:rFonts w:ascii="Roboto" w:hAnsi="Roboto"/>
+    </w:rPr>
+  </w:style>
+  <w:style w:type="character" w:customStyle="1" w:styleId="GasgnClientChar">
+    <w:name w:val="G_asgnClient Char"/>
+    <w:basedOn w:val="DefaultParagraphFont"/>
+    <w:link w:val="GasgnClient"/>
+    <w:rsid w:val="004B1571"/>
+    <w:rPr>
+      <w:rFonts w:ascii="Roboto" w:hAnsi="Roboto"/>
+    </w:rPr>
+  </w:style>
+  <w:style w:type="paragraph" w:customStyle="1" w:styleId="GasgnPeriod">
+    <w:name w:val="G_asgnPeriod"/>
+    <w:basedOn w:val="Normal"/>
+    <w:link w:val="GasgnPeriodChar"/>
+    <w:qFormat/>
+    <w:rsid w:val="004B1571"/>
+    <w:rPr>
+      <w:rFonts w:ascii="Roboto" w:hAnsi="Roboto"/>
+      <w:i/>
+      <w:iCs/>
+    </w:rPr>
+  </w:style>
+  <w:style w:type="character" w:customStyle="1" w:styleId="GasgnPeriodChar">
+    <w:name w:val="G_asgnPeriod Char"/>
+    <w:basedOn w:val="DefaultParagraphFont"/>
+    <w:link w:val="GasgnPeriod"/>
+    <w:rsid w:val="004B1571"/>
+    <w:rPr>
+      <w:rFonts w:ascii="Roboto" w:hAnsi="Roboto"/>
+      <w:i/>
+      <w:iCs/>
     </w:rPr>
   </w:style>
 </w:styles>
@@ -3806,6 +3902,7 @@
     <w:rsid w:val="000336F1"/>
     <w:rsid w:val="00036CFD"/>
     <w:rsid w:val="001B519D"/>
+    <w:rsid w:val="001D31AE"/>
     <w:rsid w:val="0035480A"/>
     <w:rsid w:val="003B34CB"/>
     <w:rsid w:val="00497606"/>
@@ -3815,6 +3912,7 @@
     <w:rsid w:val="00673D4D"/>
     <w:rsid w:val="007B5C38"/>
     <w:rsid w:val="009072F5"/>
+    <w:rsid w:val="00AE26F6"/>
     <w:rsid w:val="00AF3B67"/>
     <w:rsid w:val="00AF53DE"/>
     <w:rsid w:val="00CE6E27"/>

</xml_diff>